<commit_message>
update paper review (fin)
</commit_message>
<xml_diff>
--- a/WPCN/papers/[0506] CONTINUOUS CONTROL WITH DEEP REINFORCEMENT.docx
+++ b/WPCN/papers/[0506] CONTINUOUS CONTROL WITH DEEP REINFORCEMENT.docx
@@ -963,11 +963,6 @@
           </w:p>
           <w:p/>
           <w:p>
-            <w:pPr>
-              <w:rPr>
-                <w:rFonts w:hint="eastAsia"/>
-              </w:rPr>
-            </w:pPr>
             <w:r>
               <w:rPr>
                 <w:rFonts w:hint="eastAsia"/>
@@ -1243,17 +1238,7 @@
                             <w:rFonts w:ascii="Cambria Math" w:hAnsi="Cambria Math"/>
                             <w:color w:val="FF0000"/>
                           </w:rPr>
-                          <m:t>t</m:t>
-                        </m:r>
-                        <m:r>
-                          <m:rPr>
-                            <m:sty m:val="bi"/>
-                          </m:rPr>
-                          <w:rPr>
-                            <w:rFonts w:ascii="Cambria Math" w:hAnsi="Cambria Math"/>
-                            <w:color w:val="FF0000"/>
-                          </w:rPr>
-                          <m:t>+1</m:t>
+                          <m:t>t+1</m:t>
                         </m:r>
                       </m:sub>
                     </m:sSub>
@@ -1468,17 +1453,7 @@
                             <w:rFonts w:ascii="Cambria Math" w:hAnsi="Cambria Math"/>
                             <w:color w:val="FF0000"/>
                           </w:rPr>
-                          <m:t>~</m:t>
-                        </m:r>
-                        <m:r>
-                          <m:rPr>
-                            <m:sty m:val="bi"/>
-                          </m:rPr>
-                          <w:rPr>
-                            <w:rFonts w:ascii="Cambria Math" w:hAnsi="Cambria Math"/>
-                            <w:color w:val="FF0000"/>
-                          </w:rPr>
-                          <m:t>π</m:t>
+                          <m:t>~π</m:t>
                         </m:r>
                       </m:sub>
                     </m:sSub>
@@ -1637,11 +1612,6 @@
           </w:p>
           <w:p/>
           <w:p>
-            <w:pPr>
-              <w:rPr>
-                <w:rFonts w:hint="eastAsia"/>
-              </w:rPr>
-            </w:pPr>
             <w:r>
               <w:t>T</w:t>
             </w:r>
@@ -1943,17 +1913,7 @@
                             <w:rFonts w:ascii="Cambria Math" w:hAnsi="Cambria Math"/>
                             <w:color w:val="FF0000"/>
                           </w:rPr>
-                          <m:t>t</m:t>
-                        </m:r>
-                        <m:r>
-                          <m:rPr>
-                            <m:sty m:val="bi"/>
-                          </m:rPr>
-                          <w:rPr>
-                            <w:rFonts w:ascii="Cambria Math" w:hAnsi="Cambria Math"/>
-                            <w:color w:val="FF0000"/>
-                          </w:rPr>
-                          <m:t>+1</m:t>
+                          <m:t>t+1</m:t>
                         </m:r>
                       </m:sub>
                     </m:sSub>
@@ -2179,17 +2139,7 @@
                                 <w:rFonts w:ascii="Cambria Math" w:hAnsi="Cambria Math"/>
                                 <w:color w:val="0000FF"/>
                               </w:rPr>
-                              <m:t>t</m:t>
-                            </m:r>
-                            <m:r>
-                              <m:rPr>
-                                <m:sty m:val="bi"/>
-                              </m:rPr>
-                              <w:rPr>
-                                <w:rFonts w:ascii="Cambria Math" w:hAnsi="Cambria Math"/>
-                                <w:color w:val="0000FF"/>
-                              </w:rPr>
-                              <m:t>+1</m:t>
+                              <m:t>t+1</m:t>
                             </m:r>
                           </m:sub>
                         </m:sSub>
@@ -2201,17 +2151,7 @@
                             <w:rFonts w:ascii="Cambria Math" w:hAnsi="Cambria Math"/>
                             <w:color w:val="0000FF"/>
                           </w:rPr>
-                          <m:t xml:space="preserve">, </m:t>
-                        </m:r>
-                        <m:r>
-                          <m:rPr>
-                            <m:sty m:val="bi"/>
-                          </m:rPr>
-                          <w:rPr>
-                            <w:rFonts w:ascii="Cambria Math" w:hAnsi="Cambria Math"/>
-                            <w:color w:val="0000FF"/>
-                          </w:rPr>
-                          <m:t>μ</m:t>
+                          <m:t>, μ</m:t>
                         </m:r>
                         <m:d>
                           <m:dPr>
@@ -2272,11 +2212,6 @@
           </w:p>
           <w:p/>
           <w:p>
-            <w:pPr>
-              <w:rPr>
-                <w:rFonts w:hint="eastAsia"/>
-              </w:rPr>
-            </w:pPr>
             <w:r>
               <w:rPr>
                 <w:rFonts w:hint="eastAsia"/>
@@ -2390,17 +2325,7 @@
                           <w:rFonts w:ascii="Cambria Math" w:hAnsi="Cambria Math"/>
                           <w:color w:val="0000FF"/>
                         </w:rPr>
-                        <m:t>arg</m:t>
-                      </m:r>
-                      <m:r>
-                        <m:rPr>
-                          <m:sty m:val="b"/>
-                        </m:rPr>
-                        <w:rPr>
-                          <w:rFonts w:ascii="Cambria Math" w:hAnsi="Cambria Math"/>
-                          <w:color w:val="0000FF"/>
-                        </w:rPr>
-                        <m:t>max</m:t>
+                        <m:t>argmax</m:t>
                       </m:r>
                     </m:e>
                     <m:lim>
@@ -3383,9 +3308,6 @@
           <w:p>
             <w:pPr>
               <w:jc w:val="left"/>
-              <w:rPr>
-                <w:rFonts w:hint="eastAsia"/>
-              </w:rPr>
             </w:pPr>
             <w:r>
               <w:rPr>
@@ -3538,11 +3460,6 @@
             <w:tcW w:w="9016" w:type="dxa"/>
           </w:tcPr>
           <w:p>
-            <w:pPr>
-              <w:rPr>
-                <w:rFonts w:hint="eastAsia"/>
-              </w:rPr>
-            </w:pPr>
             <w:r>
               <w:rPr>
                 <w:rFonts w:hint="eastAsia"/>
@@ -3686,9 +3603,6 @@
                 <w:numId w:val="6"/>
               </w:numPr>
               <w:ind w:leftChars="0"/>
-              <w:rPr>
-                <w:rFonts w:hint="eastAsia"/>
-              </w:rPr>
             </w:pPr>
             <w:r>
               <w:rPr>
@@ -3741,9 +3655,6 @@
                 <w:numId w:val="6"/>
               </w:numPr>
               <w:ind w:leftChars="0"/>
-              <w:rPr>
-                <w:rFonts w:hint="eastAsia"/>
-              </w:rPr>
             </w:pPr>
             <w:r>
               <w:rPr>
@@ -3814,9 +3725,6 @@
                 <w:numId w:val="6"/>
               </w:numPr>
               <w:ind w:leftChars="0"/>
-              <w:rPr>
-                <w:rFonts w:hint="eastAsia"/>
-              </w:rPr>
             </w:pPr>
             <w:r>
               <w:rPr>
@@ -3845,7 +3753,6 @@
     <w:p>
       <w:pPr>
         <w:rPr>
-          <w:rFonts w:hint="eastAsia"/>
           <w:b/>
         </w:rPr>
       </w:pPr>
@@ -3873,11 +3780,6 @@
             <w:tcW w:w="9016" w:type="dxa"/>
           </w:tcPr>
           <w:p>
-            <w:pPr>
-              <w:rPr>
-                <w:rFonts w:hint="eastAsia"/>
-              </w:rPr>
-            </w:pPr>
             <w:r>
               <w:rPr>
                 <w:rFonts w:hint="eastAsia"/>
@@ -4029,9 +3931,6 @@
                 <w:numId w:val="6"/>
               </w:numPr>
               <w:ind w:leftChars="0"/>
-              <w:rPr>
-                <w:rFonts w:hint="eastAsia"/>
-              </w:rPr>
             </w:pPr>
             <w:r>
               <w:rPr>
@@ -4194,9 +4093,6 @@
                 <w:numId w:val="6"/>
               </w:numPr>
               <w:ind w:leftChars="0"/>
-              <w:rPr>
-                <w:rFonts w:hint="eastAsia"/>
-              </w:rPr>
             </w:pPr>
             <w:r>
               <w:rPr>
@@ -5650,15 +5546,7 @@
               <w:rPr>
                 <w:rFonts w:hint="eastAsia"/>
               </w:rPr>
-              <w:t>G (Deterministic Policy Gradient)</w:t>
-            </w:r>
-            <w:bookmarkStart w:id="0" w:name="_GoBack"/>
-            <w:bookmarkEnd w:id="0"/>
-            <w:r>
-              <w:rPr>
-                <w:rFonts w:hint="eastAsia"/>
-              </w:rPr>
-              <w:t xml:space="preserve">를 DQN을 기반으로 수정하여, </w:t>
+              <w:t xml:space="preserve">G (Deterministic Policy Gradient)를 DQN을 기반으로 수정하여, </w:t>
             </w:r>
             <w:r>
               <w:rPr>
@@ -5704,14 +5592,1304 @@
                 <w:rFonts w:hint="eastAsia"/>
               </w:rPr>
               <w:t>할 수 있도록 하는 것이다.</w:t>
+            </w:r>
+          </w:p>
+          <w:p/>
+        </w:tc>
+      </w:tr>
+    </w:tbl>
+    <w:p/>
+    <w:p>
+      <w:pPr>
+        <w:rPr>
+          <w:rFonts w:hint="eastAsia"/>
+          <w:b/>
+        </w:rPr>
+      </w:pPr>
+      <w:r>
+        <w:rPr>
+          <w:b/>
+          <w:highlight w:val="yellow"/>
+        </w:rPr>
+        <w:lastRenderedPageBreak/>
+        <w:t xml:space="preserve">3. </w:t>
+      </w:r>
+      <w:r>
+        <w:rPr>
+          <w:rFonts w:hint="eastAsia"/>
+          <w:b/>
+          <w:highlight w:val="yellow"/>
+        </w:rPr>
+        <w:t>RESULTS</w:t>
+      </w:r>
+    </w:p>
+    <w:tbl>
+      <w:tblPr>
+        <w:tblStyle w:val="TableGrid"/>
+        <w:tblW w:w="0" w:type="auto"/>
+        <w:tblLook w:val="04A0" w:firstRow="1" w:lastRow="0" w:firstColumn="1" w:lastColumn="0" w:noHBand="0" w:noVBand="1"/>
+      </w:tblPr>
+      <w:tblGrid>
+        <w:gridCol w:w="9016"/>
+      </w:tblGrid>
+      <w:tr>
+        <w:tc>
+          <w:tcPr>
+            <w:tcW w:w="9016" w:type="dxa"/>
+          </w:tcPr>
+          <w:p>
+            <w:pPr>
+              <w:rPr>
+                <w:rFonts w:hint="eastAsia"/>
+              </w:rPr>
+            </w:pPr>
+            <w:r>
+              <w:rPr>
+                <w:rFonts w:hint="eastAsia"/>
+                <w:b/>
+                <w:u w:val="single"/>
+              </w:rPr>
+              <w:t>DDPG 알고리즘의 성능</w:t>
+            </w:r>
+            <w:r>
+              <w:rPr>
+                <w:rFonts w:hint="eastAsia"/>
+              </w:rPr>
+              <w:t xml:space="preserve">은 각 환경에서 다음과 같으며, </w:t>
+            </w:r>
+            <w:r>
+              <w:t>5 replicas</w:t>
+            </w:r>
+            <w:r>
+              <w:rPr>
+                <w:rFonts w:hint="eastAsia"/>
+              </w:rPr>
+              <w:t>의 평균이다.</w:t>
+            </w:r>
+          </w:p>
+          <w:p>
+            <w:r>
+              <w:rPr>
+                <w:noProof/>
+              </w:rPr>
+              <w:drawing>
+                <wp:inline distT="0" distB="0" distL="0" distR="0" wp14:anchorId="1C68D389" wp14:editId="6F4CC00B">
+                  <wp:extent cx="4838700" cy="3571932"/>
+                  <wp:effectExtent l="0" t="0" r="0" b="9525"/>
+                  <wp:docPr id="2" name="Picture 2"/>
+                  <wp:cNvGraphicFramePr>
+                    <a:graphicFrameLocks xmlns:a="http://schemas.openxmlformats.org/drawingml/2006/main" noChangeAspect="1"/>
+                  </wp:cNvGraphicFramePr>
+                  <a:graphic xmlns:a="http://schemas.openxmlformats.org/drawingml/2006/main">
+                    <a:graphicData uri="http://schemas.openxmlformats.org/drawingml/2006/picture">
+                      <pic:pic xmlns:pic="http://schemas.openxmlformats.org/drawingml/2006/picture">
+                        <pic:nvPicPr>
+                          <pic:cNvPr id="1" name=""/>
+                          <pic:cNvPicPr/>
+                        </pic:nvPicPr>
+                        <pic:blipFill>
+                          <a:blip r:embed="rId7"/>
+                          <a:stretch>
+                            <a:fillRect/>
+                          </a:stretch>
+                        </pic:blipFill>
+                        <pic:spPr>
+                          <a:xfrm>
+                            <a:off x="0" y="0"/>
+                            <a:ext cx="4854598" cy="3583668"/>
+                          </a:xfrm>
+                          <a:prstGeom prst="rect">
+                            <a:avLst/>
+                          </a:prstGeom>
+                        </pic:spPr>
+                      </pic:pic>
+                    </a:graphicData>
+                  </a:graphic>
+                </wp:inline>
+              </w:drawing>
+            </w:r>
+          </w:p>
+          <w:p/>
+          <w:p>
+            <w:pPr>
+              <w:rPr>
+                <w:rFonts w:hint="eastAsia"/>
+              </w:rPr>
+            </w:pPr>
+            <w:r>
+              <w:rPr>
+                <w:rFonts w:hint="eastAsia"/>
+              </w:rPr>
+              <w:t xml:space="preserve">모든 </w:t>
+            </w:r>
+            <w:r>
+              <w:t>task</w:t>
+            </w:r>
+            <w:r>
+              <w:rPr>
+                <w:rFonts w:hint="eastAsia"/>
+              </w:rPr>
+              <w:t xml:space="preserve">에서 </w:t>
+            </w:r>
+            <w:r>
+              <w:rPr>
+                <w:b/>
+                <w:u w:val="single"/>
+              </w:rPr>
+              <w:t>low-dimensional state description</w:t>
+            </w:r>
+            <w:r>
+              <w:rPr>
+                <w:rFonts w:hint="eastAsia"/>
+                <w:b/>
+                <w:u w:val="single"/>
+              </w:rPr>
+              <w:t xml:space="preserve">과 </w:t>
+            </w:r>
+            <w:r>
+              <w:rPr>
+                <w:b/>
+                <w:u w:val="single"/>
+              </w:rPr>
+              <w:t>high-dimensional rendering</w:t>
+            </w:r>
+            <w:r>
+              <w:rPr>
+                <w:rFonts w:hint="eastAsia"/>
+                <w:b/>
+                <w:u w:val="single"/>
+              </w:rPr>
+              <w:t>을 둘 다 이용하여 실험을 진행</w:t>
+            </w:r>
+            <w:r>
+              <w:rPr>
+                <w:rFonts w:hint="eastAsia"/>
+              </w:rPr>
+              <w:t>하였다.</w:t>
             </w:r>
           </w:p>
           <w:p>
             <w:pPr>
+              <w:pStyle w:val="ListParagraph"/>
+              <w:numPr>
+                <w:ilvl w:val="0"/>
+                <w:numId w:val="6"/>
+              </w:numPr>
+              <w:ind w:leftChars="0"/>
               <w:rPr>
                 <w:rFonts w:hint="eastAsia"/>
               </w:rPr>
             </w:pPr>
+            <w:r>
+              <w:rPr>
+                <w:rFonts w:hint="eastAsia"/>
+              </w:rPr>
+              <w:t xml:space="preserve">DQN에서는 문제를 </w:t>
+            </w:r>
+            <w:r>
+              <w:t>fully observable</w:t>
+            </w:r>
+            <w:r>
+              <w:rPr>
+                <w:rFonts w:hint="eastAsia"/>
+              </w:rPr>
+              <w:t xml:space="preserve">하게 하기 위해서 </w:t>
+            </w:r>
+            <w:r>
+              <w:rPr>
+                <w:b/>
+                <w:u w:val="single"/>
+              </w:rPr>
+              <w:t>action repeat</w:t>
+            </w:r>
+            <w:r>
+              <w:rPr>
+                <w:rFonts w:hint="eastAsia"/>
+              </w:rPr>
+              <w:t>을 사용했다.</w:t>
+            </w:r>
+          </w:p>
+          <w:p>
+            <w:pPr>
+              <w:pStyle w:val="ListParagraph"/>
+              <w:numPr>
+                <w:ilvl w:val="0"/>
+                <w:numId w:val="6"/>
+              </w:numPr>
+              <w:ind w:leftChars="0"/>
+              <w:rPr>
+                <w:rFonts w:hint="eastAsia"/>
+              </w:rPr>
+            </w:pPr>
+            <w:r>
+              <w:t>A</w:t>
+            </w:r>
+            <w:r>
+              <w:rPr>
+                <w:rFonts w:hint="eastAsia"/>
+              </w:rPr>
+              <w:t xml:space="preserve">gent의 각 </w:t>
+            </w:r>
+            <w:proofErr w:type="spellStart"/>
+            <w:r>
+              <w:t>timestep</w:t>
+            </w:r>
+            <w:proofErr w:type="spellEnd"/>
+            <w:r>
+              <w:rPr>
+                <w:rFonts w:hint="eastAsia"/>
+              </w:rPr>
+              <w:t xml:space="preserve">에서 </w:t>
+            </w:r>
+            <w:r>
+              <w:rPr>
+                <w:b/>
+                <w:u w:val="single"/>
+              </w:rPr>
+              <w:t>simulation</w:t>
+            </w:r>
+            <w:r>
+              <w:rPr>
+                <w:rFonts w:hint="eastAsia"/>
+                <w:b/>
+                <w:u w:val="single"/>
+              </w:rPr>
+              <w:t xml:space="preserve">을 3 </w:t>
+            </w:r>
+            <w:proofErr w:type="spellStart"/>
+            <w:r>
+              <w:rPr>
+                <w:b/>
+                <w:u w:val="single"/>
+              </w:rPr>
+              <w:t>timestep</w:t>
+            </w:r>
+            <w:proofErr w:type="spellEnd"/>
+            <w:r>
+              <w:rPr>
+                <w:b/>
+                <w:u w:val="single"/>
+              </w:rPr>
+              <w:t xml:space="preserve"> </w:t>
+            </w:r>
+            <w:r>
+              <w:rPr>
+                <w:rFonts w:hint="eastAsia"/>
+                <w:b/>
+                <w:u w:val="single"/>
+              </w:rPr>
+              <w:t>동안 진행</w:t>
+            </w:r>
+            <w:r>
+              <w:rPr>
+                <w:rFonts w:hint="eastAsia"/>
+              </w:rPr>
+              <w:t>하였다.</w:t>
+            </w:r>
+          </w:p>
+          <w:p>
+            <w:pPr>
+              <w:pStyle w:val="ListParagraph"/>
+              <w:numPr>
+                <w:ilvl w:val="0"/>
+                <w:numId w:val="6"/>
+              </w:numPr>
+              <w:ind w:leftChars="0"/>
+            </w:pPr>
+            <w:r>
+              <w:t>observation</w:t>
+            </w:r>
+            <w:r>
+              <w:rPr>
+                <w:rFonts w:hint="eastAsia"/>
+              </w:rPr>
+              <w:t xml:space="preserve">은 </w:t>
+            </w:r>
+            <w:r>
+              <w:rPr>
+                <w:rFonts w:hint="eastAsia"/>
+                <w:b/>
+                <w:u w:val="single"/>
+              </w:rPr>
+              <w:t xml:space="preserve">9개의 </w:t>
+            </w:r>
+            <w:r>
+              <w:rPr>
+                <w:b/>
+                <w:u w:val="single"/>
+              </w:rPr>
+              <w:t>feature map</w:t>
+            </w:r>
+            <w:r>
+              <w:rPr>
+                <w:rFonts w:hint="eastAsia"/>
+              </w:rPr>
+              <w:t>을 갖는다. (</w:t>
+            </w:r>
+            <w:r>
+              <w:t>3</w:t>
+            </w:r>
+            <w:r>
+              <w:rPr>
+                <w:rFonts w:hint="eastAsia"/>
+              </w:rPr>
+              <w:t xml:space="preserve">개의 </w:t>
+            </w:r>
+            <w:r>
+              <w:t>rendering</w:t>
+            </w:r>
+            <w:r>
+              <w:rPr>
+                <w:rFonts w:hint="eastAsia"/>
+              </w:rPr>
+              <w:t xml:space="preserve">의 </w:t>
+            </w:r>
+            <w:r>
+              <w:t xml:space="preserve">RGB </w:t>
+            </w:r>
+            <w:r>
+              <w:rPr>
+                <w:rFonts w:hint="eastAsia"/>
+              </w:rPr>
+              <w:t>값)</w:t>
+            </w:r>
+          </w:p>
+          <w:p/>
+          <w:p>
+            <w:r>
+              <w:rPr>
+                <w:b/>
+                <w:u w:val="single"/>
+              </w:rPr>
+              <w:t xml:space="preserve">exploration noise </w:t>
+            </w:r>
+            <w:r>
+              <w:rPr>
+                <w:rFonts w:hint="eastAsia"/>
+                <w:b/>
+                <w:u w:val="single"/>
+              </w:rPr>
+              <w:t>없이 테스트</w:t>
+            </w:r>
+            <w:r>
+              <w:rPr>
+                <w:rFonts w:hint="eastAsia"/>
+              </w:rPr>
+              <w:t xml:space="preserve">하기 위해서, training을 하는 동안 </w:t>
+            </w:r>
+            <w:r>
+              <w:rPr>
+                <w:rFonts w:hint="eastAsia"/>
+                <w:b/>
+                <w:u w:val="single"/>
+              </w:rPr>
+              <w:t xml:space="preserve">정책을 주기적으로 </w:t>
+            </w:r>
+            <w:r>
+              <w:rPr>
+                <w:b/>
+                <w:u w:val="single"/>
+              </w:rPr>
+              <w:t>evaluate</w:t>
+            </w:r>
+            <w:r>
+              <w:rPr>
+                <w:rFonts w:hint="eastAsia"/>
+              </w:rPr>
+              <w:t>하였다.</w:t>
+            </w:r>
+          </w:p>
+          <w:p>
+            <w:pPr>
+              <w:pStyle w:val="ListParagraph"/>
+              <w:numPr>
+                <w:ilvl w:val="0"/>
+                <w:numId w:val="6"/>
+              </w:numPr>
+              <w:ind w:leftChars="0"/>
+              <w:rPr>
+                <w:rFonts w:hint="eastAsia"/>
+              </w:rPr>
+            </w:pPr>
+            <w:r>
+              <w:rPr>
+                <w:rFonts w:hint="eastAsia"/>
+              </w:rPr>
+              <w:t xml:space="preserve">다음 그림은 </w:t>
+            </w:r>
+            <w:r>
+              <w:rPr>
+                <w:rFonts w:hint="eastAsia"/>
+                <w:b/>
+                <w:color w:val="0000FF"/>
+              </w:rPr>
+              <w:t xml:space="preserve">환경 선택에 따른 </w:t>
+            </w:r>
+            <w:r>
+              <w:rPr>
+                <w:b/>
+                <w:color w:val="0000FF"/>
+              </w:rPr>
+              <w:t>performance curve</w:t>
+            </w:r>
+            <w:r>
+              <w:rPr>
+                <w:rFonts w:hint="eastAsia"/>
+              </w:rPr>
+              <w:t>이다.</w:t>
+            </w:r>
+          </w:p>
+          <w:p>
+            <w:pPr>
+              <w:jc w:val="center"/>
+              <w:rPr>
+                <w:rFonts w:hint="eastAsia"/>
+              </w:rPr>
+            </w:pPr>
+            <w:r>
+              <w:rPr>
+                <w:noProof/>
+              </w:rPr>
+              <w:drawing>
+                <wp:inline distT="0" distB="0" distL="0" distR="0" wp14:anchorId="26CC8D94" wp14:editId="0B3489A7">
+                  <wp:extent cx="5340350" cy="1790964"/>
+                  <wp:effectExtent l="0" t="0" r="0" b="0"/>
+                  <wp:docPr id="3" name="Picture 3"/>
+                  <wp:cNvGraphicFramePr>
+                    <a:graphicFrameLocks xmlns:a="http://schemas.openxmlformats.org/drawingml/2006/main" noChangeAspect="1"/>
+                  </wp:cNvGraphicFramePr>
+                  <a:graphic xmlns:a="http://schemas.openxmlformats.org/drawingml/2006/main">
+                    <a:graphicData uri="http://schemas.openxmlformats.org/drawingml/2006/picture">
+                      <pic:pic xmlns:pic="http://schemas.openxmlformats.org/drawingml/2006/picture">
+                        <pic:nvPicPr>
+                          <pic:cNvPr id="1" name=""/>
+                          <pic:cNvPicPr/>
+                        </pic:nvPicPr>
+                        <pic:blipFill>
+                          <a:blip r:embed="rId8"/>
+                          <a:stretch>
+                            <a:fillRect/>
+                          </a:stretch>
+                        </pic:blipFill>
+                        <pic:spPr>
+                          <a:xfrm>
+                            <a:off x="0" y="0"/>
+                            <a:ext cx="5355551" cy="1796062"/>
+                          </a:xfrm>
+                          <a:prstGeom prst="rect">
+                            <a:avLst/>
+                          </a:prstGeom>
+                        </pic:spPr>
+                      </pic:pic>
+                    </a:graphicData>
+                  </a:graphic>
+                </wp:inline>
+              </w:drawing>
+            </w:r>
+          </w:p>
+        </w:tc>
+      </w:tr>
+    </w:tbl>
+    <w:p/>
+    <w:p>
+      <w:pPr>
+        <w:rPr>
+          <w:rFonts w:hint="eastAsia"/>
+          <w:b/>
+        </w:rPr>
+      </w:pPr>
+      <w:r>
+        <w:rPr>
+          <w:b/>
+          <w:highlight w:val="yellow"/>
+        </w:rPr>
+        <w:lastRenderedPageBreak/>
+        <w:t xml:space="preserve">3. </w:t>
+      </w:r>
+      <w:r>
+        <w:rPr>
+          <w:rFonts w:hint="eastAsia"/>
+          <w:b/>
+          <w:highlight w:val="yellow"/>
+        </w:rPr>
+        <w:t>RESUL</w:t>
+      </w:r>
+      <w:r>
+        <w:rPr>
+          <w:rFonts w:hint="eastAsia"/>
+          <w:b/>
+          <w:highlight w:val="yellow"/>
+        </w:rPr>
+        <w:t>TS</w:t>
+      </w:r>
+      <w:r>
+        <w:rPr>
+          <w:rFonts w:hint="eastAsia"/>
+          <w:b/>
+          <w:highlight w:val="yellow"/>
+        </w:rPr>
+        <w:t xml:space="preserve"> (Cont.)</w:t>
+      </w:r>
+    </w:p>
+    <w:tbl>
+      <w:tblPr>
+        <w:tblStyle w:val="TableGrid"/>
+        <w:tblW w:w="0" w:type="auto"/>
+        <w:tblLook w:val="04A0" w:firstRow="1" w:lastRow="0" w:firstColumn="1" w:lastColumn="0" w:noHBand="0" w:noVBand="1"/>
+      </w:tblPr>
+      <w:tblGrid>
+        <w:gridCol w:w="9016"/>
+      </w:tblGrid>
+      <w:tr>
+        <w:tc>
+          <w:tcPr>
+            <w:tcW w:w="9016" w:type="dxa"/>
+          </w:tcPr>
+          <w:p>
+            <w:pPr>
+              <w:rPr>
+                <w:rFonts w:hint="eastAsia"/>
+              </w:rPr>
+            </w:pPr>
+            <w:r>
+              <w:rPr>
+                <w:rFonts w:hint="eastAsia"/>
+              </w:rPr>
+              <w:t xml:space="preserve">다음 그림은 </w:t>
+            </w:r>
+            <w:r>
+              <w:rPr>
+                <w:rFonts w:hint="eastAsia"/>
+                <w:b/>
+                <w:color w:val="0000FF"/>
+              </w:rPr>
+              <w:t xml:space="preserve">task에서 사용된 일부 환경에서의 </w:t>
+            </w:r>
+            <w:r>
+              <w:rPr>
+                <w:b/>
+                <w:color w:val="0000FF"/>
+              </w:rPr>
+              <w:t>rendering</w:t>
+            </w:r>
+            <w:r>
+              <w:rPr>
+                <w:rFonts w:hint="eastAsia"/>
+              </w:rPr>
+              <w:t>을 보여준다.</w:t>
+            </w:r>
+          </w:p>
+          <w:p>
+            <w:pPr>
+              <w:jc w:val="center"/>
+            </w:pPr>
+            <w:r>
+              <w:rPr>
+                <w:noProof/>
+              </w:rPr>
+              <w:drawing>
+                <wp:inline distT="0" distB="0" distL="0" distR="0" wp14:anchorId="0A9908DD" wp14:editId="4D9961D4">
+                  <wp:extent cx="4806950" cy="1557226"/>
+                  <wp:effectExtent l="0" t="0" r="0" b="5080"/>
+                  <wp:docPr id="4" name="Picture 4"/>
+                  <wp:cNvGraphicFramePr>
+                    <a:graphicFrameLocks xmlns:a="http://schemas.openxmlformats.org/drawingml/2006/main" noChangeAspect="1"/>
+                  </wp:cNvGraphicFramePr>
+                  <a:graphic xmlns:a="http://schemas.openxmlformats.org/drawingml/2006/main">
+                    <a:graphicData uri="http://schemas.openxmlformats.org/drawingml/2006/picture">
+                      <pic:pic xmlns:pic="http://schemas.openxmlformats.org/drawingml/2006/picture">
+                        <pic:nvPicPr>
+                          <pic:cNvPr id="1" name=""/>
+                          <pic:cNvPicPr/>
+                        </pic:nvPicPr>
+                        <pic:blipFill>
+                          <a:blip r:embed="rId9"/>
+                          <a:stretch>
+                            <a:fillRect/>
+                          </a:stretch>
+                        </pic:blipFill>
+                        <pic:spPr>
+                          <a:xfrm>
+                            <a:off x="0" y="0"/>
+                            <a:ext cx="4841367" cy="1568375"/>
+                          </a:xfrm>
+                          <a:prstGeom prst="rect">
+                            <a:avLst/>
+                          </a:prstGeom>
+                        </pic:spPr>
+                      </pic:pic>
+                    </a:graphicData>
+                  </a:graphic>
+                </wp:inline>
+              </w:drawing>
+            </w:r>
+          </w:p>
+          <w:p/>
+          <w:p>
+            <w:r>
+              <w:rPr>
+                <w:rFonts w:hint="eastAsia"/>
+              </w:rPr>
+              <w:t xml:space="preserve">다음 그림은 </w:t>
+            </w:r>
+            <w:r>
+              <w:rPr>
+                <w:rFonts w:hint="eastAsia"/>
+                <w:b/>
+                <w:color w:val="0000FF"/>
+              </w:rPr>
+              <w:t xml:space="preserve">간단한 </w:t>
+            </w:r>
+            <w:r>
+              <w:rPr>
+                <w:b/>
+                <w:color w:val="0000FF"/>
+              </w:rPr>
+              <w:t>task</w:t>
+            </w:r>
+            <w:r>
+              <w:rPr>
+                <w:rFonts w:hint="eastAsia"/>
+              </w:rPr>
+              <w:t xml:space="preserve">에서는 </w:t>
+            </w:r>
+            <w:r>
+              <w:rPr>
+                <w:b/>
+                <w:color w:val="0000FF"/>
+              </w:rPr>
+              <w:t>DDPG</w:t>
+            </w:r>
+            <w:r>
+              <w:rPr>
+                <w:rFonts w:hint="eastAsia"/>
+                <w:b/>
+                <w:color w:val="0000FF"/>
+              </w:rPr>
+              <w:t xml:space="preserve">가 </w:t>
+            </w:r>
+            <w:r>
+              <w:rPr>
+                <w:b/>
+                <w:color w:val="0000FF"/>
+              </w:rPr>
+              <w:t xml:space="preserve">systematic bias </w:t>
+            </w:r>
+            <w:r>
+              <w:rPr>
+                <w:rFonts w:hint="eastAsia"/>
+                <w:b/>
+                <w:color w:val="0000FF"/>
+              </w:rPr>
+              <w:t xml:space="preserve">없이 정확히 </w:t>
+            </w:r>
+            <w:r>
+              <w:rPr>
+                <w:b/>
+                <w:color w:val="0000FF"/>
+              </w:rPr>
+              <w:t>return</w:t>
+            </w:r>
+            <w:r>
+              <w:rPr>
+                <w:rFonts w:hint="eastAsia"/>
+              </w:rPr>
+              <w:t>한다는 것을 보여준다.</w:t>
+            </w:r>
+          </w:p>
+          <w:p>
+            <w:pPr>
+              <w:jc w:val="center"/>
+              <w:rPr>
+                <w:rFonts w:hint="eastAsia"/>
+              </w:rPr>
+            </w:pPr>
+            <w:r>
+              <w:rPr>
+                <w:noProof/>
+              </w:rPr>
+              <w:drawing>
+                <wp:inline distT="0" distB="0" distL="0" distR="0" wp14:anchorId="58A6DC58" wp14:editId="418A8B9F">
+                  <wp:extent cx="3962400" cy="1109744"/>
+                  <wp:effectExtent l="0" t="0" r="0" b="0"/>
+                  <wp:docPr id="5" name="Picture 5"/>
+                  <wp:cNvGraphicFramePr>
+                    <a:graphicFrameLocks xmlns:a="http://schemas.openxmlformats.org/drawingml/2006/main" noChangeAspect="1"/>
+                  </wp:cNvGraphicFramePr>
+                  <a:graphic xmlns:a="http://schemas.openxmlformats.org/drawingml/2006/main">
+                    <a:graphicData uri="http://schemas.openxmlformats.org/drawingml/2006/picture">
+                      <pic:pic xmlns:pic="http://schemas.openxmlformats.org/drawingml/2006/picture">
+                        <pic:nvPicPr>
+                          <pic:cNvPr id="1" name=""/>
+                          <pic:cNvPicPr/>
+                        </pic:nvPicPr>
+                        <pic:blipFill>
+                          <a:blip r:embed="rId10"/>
+                          <a:stretch>
+                            <a:fillRect/>
+                          </a:stretch>
+                        </pic:blipFill>
+                        <pic:spPr>
+                          <a:xfrm>
+                            <a:off x="0" y="0"/>
+                            <a:ext cx="3995640" cy="1119053"/>
+                          </a:xfrm>
+                          <a:prstGeom prst="rect">
+                            <a:avLst/>
+                          </a:prstGeom>
+                        </pic:spPr>
+                      </pic:pic>
+                    </a:graphicData>
+                  </a:graphic>
+                </wp:inline>
+              </w:drawing>
+            </w:r>
+          </w:p>
+        </w:tc>
+      </w:tr>
+    </w:tbl>
+    <w:p>
+      <w:pPr>
+        <w:rPr>
+          <w:b/>
+        </w:rPr>
+      </w:pPr>
+    </w:p>
+    <w:p>
+      <w:pPr>
+        <w:rPr>
+          <w:rFonts w:hint="eastAsia"/>
+          <w:b/>
+        </w:rPr>
+      </w:pPr>
+      <w:r>
+        <w:rPr>
+          <w:rFonts w:hint="eastAsia"/>
+          <w:b/>
+          <w:highlight w:val="yellow"/>
+        </w:rPr>
+        <w:t>4. SUPPLEMENTARY</w:t>
+      </w:r>
+    </w:p>
+    <w:tbl>
+      <w:tblPr>
+        <w:tblStyle w:val="TableGrid"/>
+        <w:tblW w:w="0" w:type="auto"/>
+        <w:tblLook w:val="04A0" w:firstRow="1" w:lastRow="0" w:firstColumn="1" w:lastColumn="0" w:noHBand="0" w:noVBand="1"/>
+      </w:tblPr>
+      <w:tblGrid>
+        <w:gridCol w:w="9016"/>
+      </w:tblGrid>
+      <w:tr>
+        <w:tc>
+          <w:tcPr>
+            <w:tcW w:w="9016" w:type="dxa"/>
+          </w:tcPr>
+          <w:p>
+            <w:pPr>
+              <w:rPr>
+                <w:rFonts w:hint="eastAsia"/>
+                <w:b/>
+              </w:rPr>
+            </w:pPr>
+            <w:r>
+              <w:rPr>
+                <w:rFonts w:hint="eastAsia"/>
+                <w:b/>
+              </w:rPr>
+              <w:t>&lt;Experiment D</w:t>
+            </w:r>
+            <w:r>
+              <w:rPr>
+                <w:rFonts w:hint="eastAsia"/>
+                <w:b/>
+              </w:rPr>
+              <w:t>etails&gt;</w:t>
+            </w:r>
+          </w:p>
+          <w:p>
+            <w:pPr>
+              <w:rPr>
+                <w:rFonts w:hint="eastAsia"/>
+              </w:rPr>
+            </w:pPr>
+            <w:r>
+              <w:t xml:space="preserve">Neural network </w:t>
+            </w:r>
+            <w:r>
+              <w:rPr>
+                <w:rFonts w:hint="eastAsia"/>
+              </w:rPr>
+              <w:t xml:space="preserve">파라미터를 학습시키기 위해 </w:t>
+            </w:r>
+            <w:r>
+              <w:rPr>
+                <w:b/>
+                <w:color w:val="0000FF"/>
+              </w:rPr>
+              <w:t xml:space="preserve">Adam </w:t>
+            </w:r>
+            <w:r>
+              <w:rPr>
+                <w:rFonts w:hint="eastAsia"/>
+                <w:b/>
+                <w:color w:val="0000FF"/>
+              </w:rPr>
+              <w:t>알고리즘</w:t>
+            </w:r>
+            <w:r>
+              <w:rPr>
+                <w:rFonts w:hint="eastAsia"/>
+              </w:rPr>
+              <w:t>을 적용하였다.</w:t>
+            </w:r>
+          </w:p>
+          <w:p/>
+          <w:p>
+            <w:pPr>
+              <w:rPr>
+                <w:rFonts w:hint="eastAsia"/>
+                <w:b/>
+              </w:rPr>
+            </w:pPr>
+            <w:r>
+              <w:rPr>
+                <w:b/>
+              </w:rPr>
+              <w:t>&lt;</w:t>
+            </w:r>
+            <w:r>
+              <w:rPr>
+                <w:rFonts w:hint="eastAsia"/>
+                <w:b/>
+              </w:rPr>
+              <w:t>Planning Algorithm&gt;</w:t>
+            </w:r>
+          </w:p>
+          <w:p>
+            <w:pPr>
+              <w:rPr>
+                <w:rFonts w:hint="eastAsia"/>
+              </w:rPr>
+            </w:pPr>
+            <w:r>
+              <w:rPr>
+                <w:rFonts w:hint="eastAsia"/>
+              </w:rPr>
+              <w:t xml:space="preserve">Planning 알고리즘은 </w:t>
+            </w:r>
+            <w:r>
+              <w:rPr>
+                <w:b/>
+                <w:color w:val="0000FF"/>
+              </w:rPr>
+              <w:t>model-predictive controller</w:t>
+            </w:r>
+            <w:r>
+              <w:rPr>
+                <w:rFonts w:hint="eastAsia"/>
+              </w:rPr>
+              <w:t>로 구현되었다.</w:t>
+            </w:r>
+          </w:p>
+          <w:p/>
+          <w:p>
+            <w:pPr>
+              <w:rPr>
+                <w:b/>
+              </w:rPr>
+            </w:pPr>
+            <w:r>
+              <w:rPr>
+                <w:rFonts w:hint="eastAsia"/>
+                <w:b/>
+              </w:rPr>
+              <w:t>&lt;</w:t>
+            </w:r>
+            <w:r>
+              <w:rPr>
+                <w:b/>
+              </w:rPr>
+              <w:t>Environment Details&gt;</w:t>
+            </w:r>
+          </w:p>
+          <w:p>
+            <w:proofErr w:type="spellStart"/>
+            <w:r>
+              <w:rPr>
+                <w:rFonts w:hint="eastAsia"/>
+              </w:rPr>
+              <w:t>Torcs</w:t>
+            </w:r>
+            <w:proofErr w:type="spellEnd"/>
+            <w:r>
+              <w:rPr>
+                <w:rFonts w:hint="eastAsia"/>
+              </w:rPr>
+              <w:t xml:space="preserve"> 환경에서 각 </w:t>
+            </w:r>
+            <w:r>
+              <w:t>step</w:t>
+            </w:r>
+            <w:r>
+              <w:rPr>
+                <w:rFonts w:hint="eastAsia"/>
+              </w:rPr>
+              <w:t xml:space="preserve">에서 </w:t>
+            </w:r>
+            <w:r>
+              <w:rPr>
+                <w:b/>
+                <w:color w:val="0000FF"/>
+              </w:rPr>
+              <w:t>trac</w:t>
+            </w:r>
+            <w:r>
+              <w:rPr>
+                <w:rFonts w:hint="eastAsia"/>
+                <w:b/>
+                <w:color w:val="0000FF"/>
+              </w:rPr>
+              <w:t xml:space="preserve">k에 </w:t>
+            </w:r>
+            <w:r>
+              <w:rPr>
+                <w:b/>
+                <w:color w:val="0000FF"/>
+              </w:rPr>
+              <w:t>project</w:t>
+            </w:r>
+            <w:r>
+              <w:rPr>
+                <w:rFonts w:hint="eastAsia"/>
+                <w:b/>
+                <w:color w:val="0000FF"/>
+              </w:rPr>
+              <w:t xml:space="preserve">되는 자동차의 속도에 대해 </w:t>
+            </w:r>
+            <w:r>
+              <w:rPr>
+                <w:b/>
+                <w:color w:val="0000FF"/>
+              </w:rPr>
+              <w:t>positive reward</w:t>
+            </w:r>
+            <w:r>
+              <w:rPr>
+                <w:rFonts w:hint="eastAsia"/>
+              </w:rPr>
+              <w:t xml:space="preserve">를 제공하는 </w:t>
+            </w:r>
+            <w:r>
+              <w:t>reward function</w:t>
+            </w:r>
+            <w:r>
+              <w:rPr>
+                <w:rFonts w:hint="eastAsia"/>
+              </w:rPr>
+              <w:t>을 사용하였다.</w:t>
+            </w:r>
+          </w:p>
+          <w:p/>
+          <w:p>
+            <w:pPr>
+              <w:rPr>
+                <w:rFonts w:hint="eastAsia"/>
+                <w:b/>
+              </w:rPr>
+            </w:pPr>
+            <w:r>
+              <w:rPr>
+                <w:b/>
+              </w:rPr>
+              <w:t>&lt;</w:t>
+            </w:r>
+            <w:proofErr w:type="spellStart"/>
+            <w:r>
+              <w:rPr>
+                <w:rFonts w:hint="eastAsia"/>
+                <w:b/>
+              </w:rPr>
+              <w:t>MuJoCo</w:t>
+            </w:r>
+            <w:proofErr w:type="spellEnd"/>
+            <w:r>
+              <w:rPr>
+                <w:rFonts w:hint="eastAsia"/>
+                <w:b/>
+              </w:rPr>
+              <w:t xml:space="preserve"> Environments&gt;</w:t>
+            </w:r>
+          </w:p>
+          <w:p>
+            <w:pPr>
+              <w:rPr>
+                <w:rFonts w:hint="eastAsia"/>
+              </w:rPr>
+            </w:pPr>
+            <w:r>
+              <w:t>P</w:t>
+            </w:r>
+            <w:r>
+              <w:rPr>
+                <w:rFonts w:hint="eastAsia"/>
+              </w:rPr>
+              <w:t xml:space="preserve">hysical </w:t>
+            </w:r>
+            <w:r>
+              <w:t>control task</w:t>
+            </w:r>
+            <w:r>
+              <w:rPr>
+                <w:rFonts w:hint="eastAsia"/>
+              </w:rPr>
+              <w:t xml:space="preserve">에서 </w:t>
+            </w:r>
+            <w:r>
+              <w:rPr>
+                <w:rFonts w:hint="eastAsia"/>
+                <w:b/>
+                <w:color w:val="0000FF"/>
+              </w:rPr>
+              <w:t xml:space="preserve">모든 </w:t>
+            </w:r>
+            <w:r>
+              <w:rPr>
+                <w:b/>
+                <w:color w:val="0000FF"/>
+              </w:rPr>
+              <w:t>step</w:t>
+            </w:r>
+            <w:r>
+              <w:rPr>
+                <w:rFonts w:hint="eastAsia"/>
+                <w:b/>
+                <w:color w:val="0000FF"/>
+              </w:rPr>
+              <w:t xml:space="preserve">에서 </w:t>
+            </w:r>
+            <w:r>
+              <w:rPr>
+                <w:b/>
+                <w:color w:val="0000FF"/>
+              </w:rPr>
+              <w:t>feedback</w:t>
+            </w:r>
+            <w:r>
+              <w:rPr>
+                <w:rFonts w:hint="eastAsia"/>
+                <w:b/>
+                <w:color w:val="0000FF"/>
+              </w:rPr>
+              <w:t>을 제공</w:t>
+            </w:r>
+            <w:r>
+              <w:rPr>
+                <w:rFonts w:hint="eastAsia"/>
+              </w:rPr>
+              <w:t xml:space="preserve">하는 </w:t>
+            </w:r>
+            <w:r>
+              <w:t>reward function</w:t>
+            </w:r>
+            <w:r>
+              <w:rPr>
+                <w:rFonts w:hint="eastAsia"/>
+              </w:rPr>
+              <w:t>을 이용하였다.</w:t>
+            </w:r>
+          </w:p>
+          <w:p>
+            <w:pPr>
+              <w:pStyle w:val="ListParagraph"/>
+              <w:numPr>
+                <w:ilvl w:val="0"/>
+                <w:numId w:val="6"/>
+              </w:numPr>
+              <w:ind w:leftChars="0"/>
+              <w:rPr>
+                <w:rFonts w:hint="eastAsia"/>
+              </w:rPr>
+            </w:pPr>
+            <w:r>
+              <w:rPr>
+                <w:rFonts w:hint="eastAsia"/>
+              </w:rPr>
+              <w:t xml:space="preserve">모든 </w:t>
+            </w:r>
+            <w:r>
+              <w:t>task</w:t>
+            </w:r>
+            <w:r>
+              <w:rPr>
+                <w:rFonts w:hint="eastAsia"/>
+              </w:rPr>
+              <w:t xml:space="preserve">에서 </w:t>
+            </w:r>
+            <w:r>
+              <w:rPr>
+                <w:b/>
+                <w:u w:val="single"/>
+              </w:rPr>
+              <w:t>reward</w:t>
+            </w:r>
+            <w:r>
+              <w:rPr>
+                <w:rFonts w:hint="eastAsia"/>
+                <w:b/>
+                <w:u w:val="single"/>
+              </w:rPr>
+              <w:t xml:space="preserve">는 작은 </w:t>
+            </w:r>
+            <w:r>
+              <w:rPr>
+                <w:b/>
+                <w:u w:val="single"/>
+              </w:rPr>
+              <w:t>action cost</w:t>
+            </w:r>
+            <w:r>
+              <w:rPr>
+                <w:rFonts w:hint="eastAsia"/>
+                <w:b/>
+                <w:u w:val="single"/>
+              </w:rPr>
+              <w:t>를 포함</w:t>
+            </w:r>
+            <w:r>
+              <w:rPr>
+                <w:rFonts w:hint="eastAsia"/>
+              </w:rPr>
+              <w:t>한다.</w:t>
+            </w:r>
+          </w:p>
+          <w:p>
+            <w:pPr>
+              <w:pStyle w:val="ListParagraph"/>
+              <w:numPr>
+                <w:ilvl w:val="0"/>
+                <w:numId w:val="6"/>
+              </w:numPr>
+              <w:ind w:leftChars="0"/>
+              <w:rPr>
+                <w:rFonts w:hint="eastAsia"/>
+              </w:rPr>
+            </w:pPr>
+            <w:r>
+              <w:rPr>
+                <w:rFonts w:hint="eastAsia"/>
+              </w:rPr>
+              <w:t xml:space="preserve">모든 </w:t>
+            </w:r>
+            <w:bookmarkStart w:id="0" w:name="_GoBack"/>
+            <w:bookmarkEnd w:id="0"/>
+            <w:r>
+              <w:t>task</w:t>
+            </w:r>
+            <w:r>
+              <w:rPr>
+                <w:rFonts w:hint="eastAsia"/>
+              </w:rPr>
+              <w:t xml:space="preserve">는 </w:t>
+            </w:r>
+            <w:r>
+              <w:rPr>
+                <w:rFonts w:hint="eastAsia"/>
+                <w:b/>
+                <w:u w:val="single"/>
+              </w:rPr>
+              <w:t xml:space="preserve">static한 </w:t>
+            </w:r>
+            <w:r>
+              <w:rPr>
+                <w:b/>
+                <w:u w:val="single"/>
+              </w:rPr>
+              <w:t>goal state</w:t>
+            </w:r>
+            <w:r>
+              <w:rPr>
+                <w:rFonts w:hint="eastAsia"/>
+              </w:rPr>
+              <w:t>를 갖는다.</w:t>
+            </w:r>
+          </w:p>
+          <w:p>
+            <w:pPr>
+              <w:pStyle w:val="ListParagraph"/>
+              <w:numPr>
+                <w:ilvl w:val="0"/>
+                <w:numId w:val="6"/>
+              </w:numPr>
+              <w:ind w:leftChars="0"/>
+              <w:rPr>
+                <w:rFonts w:hint="eastAsia"/>
+              </w:rPr>
+            </w:pPr>
+            <w:r>
+              <w:rPr>
+                <w:rFonts w:hint="eastAsia"/>
+                <w:b/>
+                <w:u w:val="single"/>
+              </w:rPr>
+              <w:t xml:space="preserve">간단한 </w:t>
+            </w:r>
+            <w:r>
+              <w:rPr>
+                <w:b/>
+                <w:u w:val="single"/>
+              </w:rPr>
+              <w:t>threshold</w:t>
+            </w:r>
+            <w:r>
+              <w:rPr>
+                <w:rFonts w:hint="eastAsia"/>
+                <w:b/>
+                <w:u w:val="single"/>
+              </w:rPr>
+              <w:t xml:space="preserve">에 의해 결정되는 </w:t>
+            </w:r>
+            <w:r>
+              <w:rPr>
+                <w:b/>
+                <w:u w:val="single"/>
+              </w:rPr>
+              <w:t>fall</w:t>
+            </w:r>
+            <w:r>
+              <w:rPr>
+                <w:rFonts w:hint="eastAsia"/>
+              </w:rPr>
+              <w:t xml:space="preserve">들에 대해 </w:t>
+            </w:r>
+            <w:r>
+              <w:rPr>
+                <w:b/>
+                <w:u w:val="single"/>
+              </w:rPr>
+              <w:t>negative reward</w:t>
+            </w:r>
+            <w:r>
+              <w:rPr>
+                <w:rFonts w:hint="eastAsia"/>
+                <w:b/>
+                <w:u w:val="single"/>
+              </w:rPr>
+              <w:t xml:space="preserve">와 </w:t>
+            </w:r>
+            <w:r>
+              <w:rPr>
+                <w:b/>
+                <w:u w:val="single"/>
+              </w:rPr>
+              <w:t>early termination</w:t>
+            </w:r>
+            <w:r>
+              <w:rPr>
+                <w:rFonts w:hint="eastAsia"/>
+              </w:rPr>
+              <w:t>을 적용하였다.</w:t>
+            </w:r>
           </w:p>
         </w:tc>
       </w:tr>
@@ -5720,6 +6898,7 @@
       <w:pPr>
         <w:rPr>
           <w:rFonts w:hint="eastAsia"/>
+          <w:b/>
         </w:rPr>
       </w:pPr>
     </w:p>

</xml_diff>